<commit_message>
updated example document and slides
</commit_message>
<xml_diff>
--- a/docs/TextToMarkUp.docx
+++ b/docs/TextToMarkUp.docx
@@ -7,7 +7,10 @@
         <w:pStyle w:val="Title"/>
       </w:pPr>
       <w:r>
-        <w:t xml:space="preserve"> Title Text</w:t>
+        <w:t xml:space="preserve"> </w:t>
+      </w:r>
+      <w:r>
+        <w:t>Title Text</w:t>
       </w:r>
     </w:p>
     <w:p>
@@ -56,7 +59,7 @@
                     <pic:cNvPicPr/>
                   </pic:nvPicPr>
                   <pic:blipFill>
-                    <a:blip r:embed="rId6">
+                    <a:blip r:embed="rId9">
                       <a:extLst>
                         <a:ext uri="{28A0092B-C50C-407E-A947-70E740481C1C}">
                           <a14:useLocalDpi xmlns:a14="http://schemas.microsoft.com/office/drawing/2010/main" val="0"/>
@@ -112,10 +115,34 @@
         <w:rPr>
           <w:i/>
         </w:rPr>
-        <w:t xml:space="preserve"> amet</w:t>
-      </w:r>
-      <w:r>
-        <w:t xml:space="preserve">, consectetur adipisicing </w:t>
+        <w:t xml:space="preserve"> </w:t>
+      </w:r>
+      <w:proofErr w:type="spellStart"/>
+      <w:r>
+        <w:rPr>
+          <w:i/>
+        </w:rPr>
+        <w:t>amet</w:t>
+      </w:r>
+      <w:proofErr w:type="spellEnd"/>
+      <w:r>
+        <w:t xml:space="preserve">, </w:t>
+      </w:r>
+      <w:proofErr w:type="spellStart"/>
+      <w:r>
+        <w:t>consectetur</w:t>
+      </w:r>
+      <w:proofErr w:type="spellEnd"/>
+      <w:r>
+        <w:t xml:space="preserve"> </w:t>
+      </w:r>
+      <w:proofErr w:type="spellStart"/>
+      <w:r>
+        <w:t>adipisicing</w:t>
+      </w:r>
+      <w:proofErr w:type="spellEnd"/>
+      <w:r>
+        <w:t xml:space="preserve"> </w:t>
       </w:r>
       <w:proofErr w:type="spellStart"/>
       <w:r>
@@ -518,6 +545,8 @@
       <w:r>
         <w:t>.</w:t>
       </w:r>
+      <w:bookmarkStart w:id="0" w:name="_GoBack"/>
+      <w:bookmarkEnd w:id="0"/>
     </w:p>
     <w:p>
       <w:pPr>
@@ -603,7 +632,31 @@
       </w:r>
       <w:proofErr w:type="gramEnd"/>
       <w:r>
-        <w:t xml:space="preserve"> amet, consectetur adipisicing </w:t>
+        <w:t xml:space="preserve"> </w:t>
+      </w:r>
+      <w:proofErr w:type="spellStart"/>
+      <w:r>
+        <w:t>amet</w:t>
+      </w:r>
+      <w:proofErr w:type="spellEnd"/>
+      <w:r>
+        <w:t xml:space="preserve">, </w:t>
+      </w:r>
+      <w:proofErr w:type="spellStart"/>
+      <w:r>
+        <w:t>consectetur</w:t>
+      </w:r>
+      <w:proofErr w:type="spellEnd"/>
+      <w:r>
+        <w:t xml:space="preserve"> </w:t>
+      </w:r>
+      <w:proofErr w:type="spellStart"/>
+      <w:r>
+        <w:t>adipisicing</w:t>
+      </w:r>
+      <w:proofErr w:type="spellEnd"/>
+      <w:r>
+        <w:t xml:space="preserve"> </w:t>
       </w:r>
       <w:proofErr w:type="spellStart"/>
       <w:r>
@@ -995,13 +1048,12 @@
     <w:p>
       <w:pPr>
         <w:pStyle w:val="Heading3"/>
-        <w:jc w:val="center"/>
-      </w:pPr>
-      <w:r>
-        <w:t xml:space="preserve">An </w:t>
-      </w:r>
-      <w:r>
-        <w:t>Important Table</w:t>
+      </w:pPr>
+      <w:r>
+        <w:t>An Important Table</w:t>
+      </w:r>
+      <w:r>
+        <w:t>:</w:t>
       </w:r>
     </w:p>
     <w:tbl>
@@ -1128,7 +1180,7 @@
                 <w:b w:val="0"/>
               </w:rPr>
             </w:pPr>
-            <w:hyperlink r:id="rId7" w:history="1">
+            <w:hyperlink r:id="rId10" w:history="1">
               <w:r>
                 <w:rPr>
                   <w:rStyle w:val="Hyperlink"/>
@@ -1173,43 +1225,13 @@
     </w:tbl>
     <w:p>
       <w:pPr>
-        <w:pStyle w:val="Caption"/>
-        <w:jc w:val="center"/>
-      </w:pPr>
-      <w:r>
-        <w:t xml:space="preserve">Table </w:t>
-      </w:r>
-      <w:r>
-        <w:fldChar w:fldCharType="begin"/>
-      </w:r>
-      <w:r>
-        <w:instrText xml:space="preserve"> SEQ Table \* ARABIC </w:instrText>
-      </w:r>
-      <w:r>
-        <w:fldChar w:fldCharType="separate"/>
-      </w:r>
-      <w:r>
-        <w:rPr>
-          <w:noProof/>
-        </w:rPr>
-        <w:t>1</w:t>
-      </w:r>
-      <w:r>
-        <w:fldChar w:fldCharType="end"/>
-      </w:r>
-      <w:r>
-        <w:t>: List Data</w:t>
-      </w:r>
+        <w:pStyle w:val="NoSpacing"/>
+      </w:pPr>
     </w:p>
     <w:p>
       <w:pPr>
         <w:pStyle w:val="NoSpacing"/>
       </w:pPr>
-    </w:p>
-    <w:p>
-      <w:pPr>
-        <w:pStyle w:val="NoSpacing"/>
-      </w:pPr>
       <w:r>
         <w:t xml:space="preserve">Lorem ipsum </w:t>
       </w:r>
@@ -1219,7 +1241,31 @@
       </w:r>
       <w:proofErr w:type="gramEnd"/>
       <w:r>
-        <w:t xml:space="preserve"> amet, consectetur adipisicing </w:t>
+        <w:t xml:space="preserve"> </w:t>
+      </w:r>
+      <w:proofErr w:type="spellStart"/>
+      <w:r>
+        <w:t>amet</w:t>
+      </w:r>
+      <w:proofErr w:type="spellEnd"/>
+      <w:r>
+        <w:t xml:space="preserve">, </w:t>
+      </w:r>
+      <w:proofErr w:type="spellStart"/>
+      <w:r>
+        <w:t>consectetur</w:t>
+      </w:r>
+      <w:proofErr w:type="spellEnd"/>
+      <w:r>
+        <w:t xml:space="preserve"> </w:t>
+      </w:r>
+      <w:proofErr w:type="spellStart"/>
+      <w:r>
+        <w:t>adipisicing</w:t>
+      </w:r>
+      <w:proofErr w:type="spellEnd"/>
+      <w:r>
+        <w:t xml:space="preserve"> </w:t>
       </w:r>
       <w:proofErr w:type="spellStart"/>
       <w:r>
@@ -1694,8 +1740,6 @@
       <w:r>
         <w:t>list item three</w:t>
       </w:r>
-      <w:bookmarkStart w:id="0" w:name="_GoBack"/>
-      <w:bookmarkEnd w:id="0"/>
     </w:p>
     <w:sectPr>
       <w:pgSz w:w="12240" w:h="15840"/>
@@ -2165,6 +2209,7 @@
   <w:style w:type="paragraph" w:default="1" w:styleId="Normal">
     <w:name w:val="Normal"/>
     <w:qFormat/>
+    <w:rsid w:val="00EE28EE"/>
   </w:style>
   <w:style w:type="paragraph" w:styleId="Heading1">
     <w:name w:val="heading 1"/>
@@ -2238,6 +2283,7 @@
   <w:style w:type="character" w:default="1" w:styleId="DefaultParagraphFont">
     <w:name w:val="Default Paragraph Font"/>
     <w:uiPriority w:val="1"/>
+    <w:semiHidden/>
     <w:unhideWhenUsed/>
   </w:style>
   <w:style w:type="table" w:default="1" w:styleId="TableNormal">
@@ -2484,11 +2530,8 @@
     <w:link w:val="TitleChar"/>
     <w:uiPriority w:val="10"/>
     <w:qFormat/>
-    <w:rsid w:val="001E1BB9"/>
+    <w:rsid w:val="00EE28EE"/>
     <w:pPr>
-      <w:pBdr>
-        <w:bottom w:val="single" w:sz="8" w:space="4" w:color="4F81BD" w:themeColor="accent1"/>
-      </w:pBdr>
       <w:spacing w:after="300" w:line="240" w:lineRule="auto"/>
       <w:contextualSpacing/>
     </w:pPr>
@@ -2506,7 +2549,7 @@
     <w:basedOn w:val="DefaultParagraphFont"/>
     <w:link w:val="Title"/>
     <w:uiPriority w:val="10"/>
-    <w:rsid w:val="001E1BB9"/>
+    <w:rsid w:val="00EE28EE"/>
     <w:rPr>
       <w:rFonts w:asciiTheme="majorHAnsi" w:eastAsiaTheme="majorEastAsia" w:hAnsiTheme="majorHAnsi" w:cstheme="majorBidi"/>
       <w:color w:val="17365D" w:themeColor="text2" w:themeShade="BF"/>
@@ -2689,6 +2732,7 @@
   <w:style w:type="paragraph" w:default="1" w:styleId="Normal">
     <w:name w:val="Normal"/>
     <w:qFormat/>
+    <w:rsid w:val="00EE28EE"/>
   </w:style>
   <w:style w:type="paragraph" w:styleId="Heading1">
     <w:name w:val="heading 1"/>
@@ -2762,6 +2806,7 @@
   <w:style w:type="character" w:default="1" w:styleId="DefaultParagraphFont">
     <w:name w:val="Default Paragraph Font"/>
     <w:uiPriority w:val="1"/>
+    <w:semiHidden/>
     <w:unhideWhenUsed/>
   </w:style>
   <w:style w:type="table" w:default="1" w:styleId="TableNormal">
@@ -3008,11 +3053,8 @@
     <w:link w:val="TitleChar"/>
     <w:uiPriority w:val="10"/>
     <w:qFormat/>
-    <w:rsid w:val="001E1BB9"/>
+    <w:rsid w:val="00EE28EE"/>
     <w:pPr>
-      <w:pBdr>
-        <w:bottom w:val="single" w:sz="8" w:space="4" w:color="4F81BD" w:themeColor="accent1"/>
-      </w:pBdr>
       <w:spacing w:after="300" w:line="240" w:lineRule="auto"/>
       <w:contextualSpacing/>
     </w:pPr>
@@ -3030,7 +3072,7 @@
     <w:basedOn w:val="DefaultParagraphFont"/>
     <w:link w:val="Title"/>
     <w:uiPriority w:val="10"/>
-    <w:rsid w:val="001E1BB9"/>
+    <w:rsid w:val="00EE28EE"/>
     <w:rPr>
       <w:rFonts w:asciiTheme="majorHAnsi" w:eastAsiaTheme="majorEastAsia" w:hAnsiTheme="majorHAnsi" w:cstheme="majorBidi"/>
       <w:color w:val="17365D" w:themeColor="text2" w:themeShade="BF"/>
@@ -3337,4 +3379,166 @@
   <a:objectDefaults/>
   <a:extraClrSchemeLst/>
 </a:theme>
+</file>
+
+<file path=customXml/item1.xml><?xml version="1.0" encoding="utf-8"?>
+<p:properties xmlns:p="http://schemas.microsoft.com/office/2006/metadata/properties" xmlns:xsi="http://www.w3.org/2001/XMLSchema-instance" xmlns:pc="http://schemas.microsoft.com/office/infopath/2007/PartnerControls">
+  <documentManagement/>
+</p:properties>
+</file>
+
+<file path=customXml/item2.xml><?xml version="1.0" encoding="utf-8"?>
+<ct:contentTypeSchema xmlns:ct="http://schemas.microsoft.com/office/2006/metadata/contentType" xmlns:ma="http://schemas.microsoft.com/office/2006/metadata/properties/metaAttributes" ct:_="" ma:_="" ma:contentTypeName="Document" ma:contentTypeID="0x01010046C5F66B2EC9D14CA036E1F748F523C2" ma:contentTypeVersion="0" ma:contentTypeDescription="Create a new document." ma:contentTypeScope="" ma:versionID="0abbc70d55b0edfedc763bd55c47f63f">
+  <xsd:schema xmlns:xsd="http://www.w3.org/2001/XMLSchema" xmlns:xs="http://www.w3.org/2001/XMLSchema" xmlns:p="http://schemas.microsoft.com/office/2006/metadata/properties" targetNamespace="http://schemas.microsoft.com/office/2006/metadata/properties" ma:root="true" ma:fieldsID="c64490b4aec6201516c3a874156f37b2">
+    <xsd:element name="properties">
+      <xsd:complexType>
+        <xsd:sequence>
+          <xsd:element name="documentManagement">
+            <xsd:complexType>
+              <xsd:all/>
+            </xsd:complexType>
+          </xsd:element>
+        </xsd:sequence>
+      </xsd:complexType>
+    </xsd:element>
+  </xsd:schema>
+  <xsd:schema xmlns="http://schemas.openxmlformats.org/package/2006/metadata/core-properties" xmlns:xsd="http://www.w3.org/2001/XMLSchema" xmlns:xsi="http://www.w3.org/2001/XMLSchema-instance" xmlns:dc="http://purl.org/dc/elements/1.1/" xmlns:dcterms="http://purl.org/dc/terms/" xmlns:odoc="http://schemas.microsoft.com/internal/obd" targetNamespace="http://schemas.openxmlformats.org/package/2006/metadata/core-properties" elementFormDefault="qualified" attributeFormDefault="unqualified" blockDefault="#all">
+    <xsd:import namespace="http://purl.org/dc/elements/1.1/" schemaLocation="http://dublincore.org/schemas/xmls/qdc/2003/04/02/dc.xsd"/>
+    <xsd:import namespace="http://purl.org/dc/terms/" schemaLocation="http://dublincore.org/schemas/xmls/qdc/2003/04/02/dcterms.xsd"/>
+    <xsd:element name="coreProperties" type="CT_coreProperties"/>
+    <xsd:complexType name="CT_coreProperties">
+      <xsd:all>
+        <xsd:element ref="dc:creator" minOccurs="0" maxOccurs="1"/>
+        <xsd:element ref="dcterms:created" minOccurs="0" maxOccurs="1"/>
+        <xsd:element ref="dc:identifier" minOccurs="0" maxOccurs="1"/>
+        <xsd:element name="contentType" minOccurs="0" maxOccurs="1" type="xsd:string" ma:index="0" ma:displayName="Content Type"/>
+        <xsd:element ref="dc:title" minOccurs="0" maxOccurs="1" ma:index="4" ma:displayName="Title"/>
+        <xsd:element ref="dc:subject" minOccurs="0" maxOccurs="1"/>
+        <xsd:element ref="dc:description" minOccurs="0" maxOccurs="1"/>
+        <xsd:element name="keywords" minOccurs="0" maxOccurs="1" type="xsd:string"/>
+        <xsd:element ref="dc:language" minOccurs="0" maxOccurs="1"/>
+        <xsd:element name="category" minOccurs="0" maxOccurs="1" type="xsd:string"/>
+        <xsd:element name="version" minOccurs="0" maxOccurs="1" type="xsd:string"/>
+        <xsd:element name="revision" minOccurs="0" maxOccurs="1" type="xsd:string">
+          <xsd:annotation>
+            <xsd:documentation>
+                        This value indicates the number of saves or revisions. The application is responsible for updating this value after each revision.
+                    </xsd:documentation>
+          </xsd:annotation>
+        </xsd:element>
+        <xsd:element name="lastModifiedBy" minOccurs="0" maxOccurs="1" type="xsd:string"/>
+        <xsd:element ref="dcterms:modified" minOccurs="0" maxOccurs="1"/>
+        <xsd:element name="contentStatus" minOccurs="0" maxOccurs="1" type="xsd:string"/>
+      </xsd:all>
+    </xsd:complexType>
+  </xsd:schema>
+  <xs:schema xmlns:pc="http://schemas.microsoft.com/office/infopath/2007/PartnerControls" xmlns:xs="http://www.w3.org/2001/XMLSchema" targetNamespace="http://schemas.microsoft.com/office/infopath/2007/PartnerControls" elementFormDefault="qualified" attributeFormDefault="unqualified">
+    <xs:element name="Person">
+      <xs:complexType>
+        <xs:sequence>
+          <xs:element ref="pc:DisplayName" minOccurs="0"/>
+          <xs:element ref="pc:AccountId" minOccurs="0"/>
+          <xs:element ref="pc:AccountType" minOccurs="0"/>
+        </xs:sequence>
+      </xs:complexType>
+    </xs:element>
+    <xs:element name="DisplayName" type="xs:string"/>
+    <xs:element name="AccountId" type="xs:string"/>
+    <xs:element name="AccountType" type="xs:string"/>
+    <xs:element name="BDCAssociatedEntity">
+      <xs:complexType>
+        <xs:sequence>
+          <xs:element ref="pc:BDCEntity" minOccurs="0" maxOccurs="unbounded"/>
+        </xs:sequence>
+        <xs:attribute ref="pc:EntityNamespace"/>
+        <xs:attribute ref="pc:EntityName"/>
+        <xs:attribute ref="pc:SystemInstanceName"/>
+        <xs:attribute ref="pc:AssociationName"/>
+      </xs:complexType>
+    </xs:element>
+    <xs:attribute name="EntityNamespace" type="xs:string"/>
+    <xs:attribute name="EntityName" type="xs:string"/>
+    <xs:attribute name="SystemInstanceName" type="xs:string"/>
+    <xs:attribute name="AssociationName" type="xs:string"/>
+    <xs:element name="BDCEntity">
+      <xs:complexType>
+        <xs:sequence>
+          <xs:element ref="pc:EntityDisplayName" minOccurs="0"/>
+          <xs:element ref="pc:EntityInstanceReference" minOccurs="0"/>
+          <xs:element ref="pc:EntityId1" minOccurs="0"/>
+          <xs:element ref="pc:EntityId2" minOccurs="0"/>
+          <xs:element ref="pc:EntityId3" minOccurs="0"/>
+          <xs:element ref="pc:EntityId4" minOccurs="0"/>
+          <xs:element ref="pc:EntityId5" minOccurs="0"/>
+        </xs:sequence>
+      </xs:complexType>
+    </xs:element>
+    <xs:element name="EntityDisplayName" type="xs:string"/>
+    <xs:element name="EntityInstanceReference" type="xs:string"/>
+    <xs:element name="EntityId1" type="xs:string"/>
+    <xs:element name="EntityId2" type="xs:string"/>
+    <xs:element name="EntityId3" type="xs:string"/>
+    <xs:element name="EntityId4" type="xs:string"/>
+    <xs:element name="EntityId5" type="xs:string"/>
+    <xs:element name="Terms">
+      <xs:complexType>
+        <xs:sequence>
+          <xs:element ref="pc:TermInfo" minOccurs="0" maxOccurs="unbounded"/>
+        </xs:sequence>
+      </xs:complexType>
+    </xs:element>
+    <xs:element name="TermInfo">
+      <xs:complexType>
+        <xs:sequence>
+          <xs:element ref="pc:TermName" minOccurs="0"/>
+          <xs:element ref="pc:TermId" minOccurs="0"/>
+        </xs:sequence>
+      </xs:complexType>
+    </xs:element>
+    <xs:element name="TermName" type="xs:string"/>
+    <xs:element name="TermId" type="xs:string"/>
+  </xs:schema>
+</ct:contentTypeSchema>
+</file>
+
+<file path=customXml/item3.xml><?xml version="1.0" encoding="utf-8"?>
+<?mso-contentType ?>
+<FormTemplates xmlns="http://schemas.microsoft.com/sharepoint/v3/contenttype/forms">
+  <Display>DocumentLibraryForm</Display>
+  <Edit>DocumentLibraryForm</Edit>
+  <New>DocumentLibraryForm</New>
+</FormTemplates>
+</file>
+
+<file path=customXml/itemProps1.xml><?xml version="1.0" encoding="utf-8"?>
+<ds:datastoreItem xmlns:ds="http://schemas.openxmlformats.org/officeDocument/2006/customXml" ds:itemID="{C5F50373-9D72-4DC0-9744-005EE4CF7D76}">
+  <ds:schemaRefs>
+    <ds:schemaRef ds:uri="http://schemas.microsoft.com/office/2006/metadata/properties"/>
+    <ds:schemaRef ds:uri="http://schemas.microsoft.com/office/infopath/2007/PartnerControls"/>
+  </ds:schemaRefs>
+</ds:datastoreItem>
+</file>
+
+<file path=customXml/itemProps2.xml><?xml version="1.0" encoding="utf-8"?>
+<ds:datastoreItem xmlns:ds="http://schemas.openxmlformats.org/officeDocument/2006/customXml" ds:itemID="{917CF5A6-2D99-41E0-B773-68F2AEA6E58C}">
+  <ds:schemaRefs>
+    <ds:schemaRef ds:uri="http://schemas.microsoft.com/office/2006/metadata/contentType"/>
+    <ds:schemaRef ds:uri="http://schemas.microsoft.com/office/2006/metadata/properties/metaAttributes"/>
+    <ds:schemaRef ds:uri="http://www.w3.org/2001/XMLSchema"/>
+    <ds:schemaRef ds:uri="http://schemas.microsoft.com/office/2006/metadata/properties"/>
+    <ds:schemaRef ds:uri="http://schemas.openxmlformats.org/package/2006/metadata/core-properties"/>
+    <ds:schemaRef ds:uri="http://purl.org/dc/elements/1.1/"/>
+    <ds:schemaRef ds:uri="http://purl.org/dc/terms/"/>
+    <ds:schemaRef ds:uri="http://schemas.microsoft.com/internal/obd"/>
+    <ds:schemaRef ds:uri="http://schemas.microsoft.com/office/infopath/2007/PartnerControls"/>
+  </ds:schemaRefs>
+</ds:datastoreItem>
+</file>
+
+<file path=customXml/itemProps3.xml><?xml version="1.0" encoding="utf-8"?>
+<ds:datastoreItem xmlns:ds="http://schemas.openxmlformats.org/officeDocument/2006/customXml" ds:itemID="{D94B4CD8-CF53-4474-9122-37FF8C68025A}">
+  <ds:schemaRefs>
+    <ds:schemaRef ds:uri="http://schemas.microsoft.com/sharepoint/v3/contenttype/forms"/>
+  </ds:schemaRefs>
+</ds:datastoreItem>
 </file>
</xml_diff>